<commit_message>
Fixes some small bugs in the UserDao. Adds design patterns documentation.
</commit_message>
<xml_diff>
--- a/opis_wykorzystanych_wzorcow.docx
+++ b/opis_wykorzystanych_wzorcow.docx
@@ -35,6 +35,34 @@
         </w:rPr>
         <w:t xml:space="preserve">projekcie. </w:t>
       </w:r>
+      <w:bookmarkStart w:id="0" w:name="_GoBack"/>
+      <w:bookmarkEnd w:id="0"/>
+    </w:p>
+    <w:p>
+      <w:pPr>
+        <w:jc w:val="both"/>
+        <w:rPr>
+          <w:rFonts w:ascii="Consolas" w:hAnsi="Consolas" w:cs="Consolas"/>
+          <w:sz w:val="20"/>
+          <w:szCs w:val="20"/>
+        </w:rPr>
+      </w:pPr>
+      <w:r>
+        <w:rPr>
+          <w:rFonts w:ascii="Consolas" w:hAnsi="Consolas" w:cs="Consolas"/>
+          <w:sz w:val="20"/>
+          <w:szCs w:val="20"/>
+        </w:rPr>
+        <w:t xml:space="preserve">Link do repozytorium: </w:t>
+      </w:r>
+      <w:r>
+        <w:rPr>
+          <w:rFonts w:ascii="Consolas" w:hAnsi="Consolas" w:cs="Consolas"/>
+          <w:sz w:val="20"/>
+          <w:szCs w:val="20"/>
+        </w:rPr>
+        <w:t>https://github.com/jan-osch/localmessages.server</w:t>
+      </w:r>
     </w:p>
     <w:p>
       <w:pPr>
@@ -981,6 +1009,7 @@
                 <w:sz w:val="20"/>
                 <w:szCs w:val="20"/>
               </w:rPr>
+              <w:lastRenderedPageBreak/>
               <w:t>Interfejs:</w:t>
             </w:r>
           </w:p>
@@ -1088,7 +1117,6 @@
                 <w:sz w:val="20"/>
                 <w:szCs w:val="20"/>
               </w:rPr>
-              <w:lastRenderedPageBreak/>
               <w:t>Kontrolery</w:t>
             </w:r>
           </w:p>
@@ -1137,7 +1165,7 @@
                 <w:sz w:val="20"/>
                 <w:szCs w:val="20"/>
               </w:rPr>
-              <w:t xml:space="preserve">. W ten sposób klasy klienckie nie znają szczegółów implementacyjnych jakich obiektów DAO używają. W przyszłości pozwala na np. na </w:t>
+              <w:t xml:space="preserve">. W ten sposób klasy klienckie nie znają szczegółów implementacyjnych </w:t>
             </w:r>
             <w:r>
               <w:rPr>
@@ -1146,7 +1174,7 @@
                 <w:szCs w:val="20"/>
               </w:rPr>
               <w:lastRenderedPageBreak/>
-              <w:t>zastosowanie różnych baz danych równocześnie.</w:t>
+              <w:t>jakich obiektów DAO używają. W przyszłości pozwala na np. na zastosowanie różnych baz danych równocześnie.</w:t>
             </w:r>
           </w:p>
           <w:p>
@@ -1456,8 +1484,6 @@
               </w:rPr>
               <w:t>interfejs</w:t>
             </w:r>
-            <w:bookmarkStart w:id="0" w:name="_GoBack"/>
-            <w:bookmarkEnd w:id="0"/>
             <w:r>
               <w:rPr>
                 <w:rFonts w:ascii="Consolas" w:hAnsi="Consolas" w:cs="Consolas"/>
@@ -2473,7 +2499,7 @@
 </file>
 
 <file path=customXml/itemProps1.xml><?xml version="1.0" encoding="utf-8"?>
-<ds:datastoreItem xmlns:ds="http://schemas.openxmlformats.org/officeDocument/2006/customXml" ds:itemID="{F75495A4-6DB6-264C-81C0-78AD5EB88419}">
+<ds:datastoreItem xmlns:ds="http://schemas.openxmlformats.org/officeDocument/2006/customXml" ds:itemID="{96E73F32-034F-0442-B7BB-7C27D2481C84}">
   <ds:schemaRefs>
     <ds:schemaRef ds:uri="http://schemas.openxmlformats.org/officeDocument/2006/bibliography"/>
   </ds:schemaRefs>

</xml_diff>